<commit_message>
Update to milestone paper
</commit_message>
<xml_diff>
--- a/Milestone.docx
+++ b/Milestone.docx
@@ -11,8 +11,6 @@
           <w:szCs w:val="96"/>
         </w:rPr>
       </w:pPr>
-      <w:bookmarkStart w:id="0" w:name="_GoBack"/>
-      <w:bookmarkEnd w:id="0"/>
     </w:p>
     <w:p>
       <w:pPr>
@@ -160,8 +158,13 @@
         <w:jc w:val="center"/>
       </w:pPr>
       <w:r>
-        <w:t>Professor: Jonathon Engelsma</w:t>
-      </w:r>
+        <w:t xml:space="preserve">Professor: Jonathon </w:t>
+      </w:r>
+      <w:proofErr w:type="spellStart"/>
+      <w:r>
+        <w:t>Engelsma</w:t>
+      </w:r>
+      <w:proofErr w:type="spellEnd"/>
     </w:p>
     <w:p>
       <w:pPr>
@@ -359,7 +362,15 @@
         <w:pStyle w:val="ListParagraph"/>
       </w:pPr>
       <w:r>
-        <w:t>One of the major learning difficulties we have had as a group is learning to use XCode and to program in C# which is the IOS development language. This is all new to everyone in our group so it is taking us a little longer then we would have liked to familiarize ourselves with the new languages and development environments.</w:t>
+        <w:t xml:space="preserve">One of the major learning difficulties we have had as a group is learning to use </w:t>
+      </w:r>
+      <w:proofErr w:type="spellStart"/>
+      <w:r>
+        <w:t>XCode</w:t>
+      </w:r>
+      <w:proofErr w:type="spellEnd"/>
+      <w:r>
+        <w:t xml:space="preserve"> and to program in C# which is the IOS development language. This is all new to everyone in our group so it is taking us a little longer then we would have liked to familiarize ourselves with the new languages and development environments.</w:t>
       </w:r>
     </w:p>
     <w:p>
@@ -404,6 +415,25 @@
     </w:p>
     <w:p>
       <w:pPr>
+        <w:ind w:left="720"/>
+      </w:pPr>
+      <w:r>
+        <w:t xml:space="preserve">By the next milestone we would like to have a working UI that is </w:t>
+      </w:r>
+      <w:r>
+        <w:t xml:space="preserve">data driven.  We would like to be substantially into the GPS functionality of the application. This will give us a good head start on our Milestone three requirements.  The hardest part of our application will be getting the application to be GPS friendly.  We want </w:t>
+      </w:r>
+      <w:proofErr w:type="gramStart"/>
+      <w:r>
+        <w:t>a</w:t>
+      </w:r>
+      <w:proofErr w:type="gramEnd"/>
+      <w:r>
+        <w:t xml:space="preserve"> easy to use and functional user experience with the “Nearest ME” functionality of the supplication, so we want to make sure that we allocate enough time to implement this main functionality of the application.  </w:t>
+      </w:r>
+    </w:p>
+    <w:p>
+      <w:pPr>
         <w:rPr>
           <w:b/>
           <w:sz w:val="36"/>
@@ -423,14 +453,36 @@
           <w:szCs w:val="36"/>
         </w:rPr>
       </w:pPr>
-      <w:r>
-        <w:rPr>
-          <w:b/>
-          <w:sz w:val="36"/>
-          <w:szCs w:val="36"/>
-        </w:rPr>
-        <w:t>Gnatt Chart</w:t>
-      </w:r>
+      <w:proofErr w:type="spellStart"/>
+      <w:r>
+        <w:rPr>
+          <w:b/>
+          <w:sz w:val="36"/>
+          <w:szCs w:val="36"/>
+        </w:rPr>
+        <w:t>Gnatt</w:t>
+      </w:r>
+      <w:proofErr w:type="spellEnd"/>
+      <w:r>
+        <w:rPr>
+          <w:b/>
+          <w:sz w:val="36"/>
+          <w:szCs w:val="36"/>
+        </w:rPr>
+        <w:t xml:space="preserve"> Chart</w:t>
+      </w:r>
+    </w:p>
+    <w:p>
+      <w:pPr>
+        <w:ind w:left="720"/>
+      </w:pPr>
+    </w:p>
+    <w:p>
+      <w:pPr>
+        <w:ind w:left="720"/>
+      </w:pPr>
+      <w:bookmarkStart w:id="0" w:name="_GoBack"/>
+      <w:bookmarkEnd w:id="0"/>
     </w:p>
     <w:p>
       <w:pPr>
@@ -755,6 +807,28 @@
       <w:ind w:left="720"/>
     </w:pPr>
   </w:style>
+  <w:style w:type="paragraph" w:styleId="BalloonText">
+    <w:name w:val="Balloon Text"/>
+    <w:basedOn w:val="Normal"/>
+    <w:link w:val="BalloonTextChar"/>
+    <w:rsid w:val="0034175B"/>
+    <w:rPr>
+      <w:rFonts w:ascii="Tahoma" w:hAnsi="Tahoma" w:cs="Tahoma"/>
+      <w:sz w:val="16"/>
+      <w:szCs w:val="16"/>
+    </w:rPr>
+  </w:style>
+  <w:style w:type="character" w:customStyle="1" w:styleId="BalloonTextChar">
+    <w:name w:val="Balloon Text Char"/>
+    <w:basedOn w:val="DefaultParagraphFont"/>
+    <w:link w:val="BalloonText"/>
+    <w:rsid w:val="0034175B"/>
+    <w:rPr>
+      <w:rFonts w:ascii="Tahoma" w:hAnsi="Tahoma" w:cs="Tahoma"/>
+      <w:sz w:val="16"/>
+      <w:szCs w:val="16"/>
+    </w:rPr>
+  </w:style>
 </w:styles>
 </file>
 
@@ -941,6 +1015,28 @@
     <w:pPr>
       <w:ind w:left="720"/>
     </w:pPr>
+  </w:style>
+  <w:style w:type="paragraph" w:styleId="BalloonText">
+    <w:name w:val="Balloon Text"/>
+    <w:basedOn w:val="Normal"/>
+    <w:link w:val="BalloonTextChar"/>
+    <w:rsid w:val="0034175B"/>
+    <w:rPr>
+      <w:rFonts w:ascii="Tahoma" w:hAnsi="Tahoma" w:cs="Tahoma"/>
+      <w:sz w:val="16"/>
+      <w:szCs w:val="16"/>
+    </w:rPr>
+  </w:style>
+  <w:style w:type="character" w:customStyle="1" w:styleId="BalloonTextChar">
+    <w:name w:val="Balloon Text Char"/>
+    <w:basedOn w:val="DefaultParagraphFont"/>
+    <w:link w:val="BalloonText"/>
+    <w:rsid w:val="0034175B"/>
+    <w:rPr>
+      <w:rFonts w:ascii="Tahoma" w:hAnsi="Tahoma" w:cs="Tahoma"/>
+      <w:sz w:val="16"/>
+      <w:szCs w:val="16"/>
+    </w:rPr>
   </w:style>
 </w:styles>
 </file>

</xml_diff>

<commit_message>
filing in some information in the interface section - more to come.
</commit_message>
<xml_diff>
--- a/Milestone.docx
+++ b/Milestone.docx
@@ -68,6 +68,7 @@
       <w:r>
         <w:rPr>
           <w:noProof/>
+          <w:lang w:eastAsia="ja-JP"/>
         </w:rPr>
         <w:drawing>
           <wp:inline distT="0" distB="0" distL="0" distR="0">
@@ -300,12 +301,59 @@
     </w:p>
     <w:p>
       <w:pPr>
-        <w:rPr>
-          <w:b/>
-          <w:sz w:val="36"/>
-          <w:szCs w:val="36"/>
-        </w:rPr>
-      </w:pPr>
+        <w:ind w:left="720"/>
+      </w:pPr>
+      <w:r>
+        <w:t>We</w:t>
+      </w:r>
+      <w:r>
+        <w:t xml:space="preserve"> initially developed two interface designs that incorporated different features and navigation styles that we had considered for this application. Through peer review and study of </w:t>
+      </w:r>
+      <w:proofErr w:type="spellStart"/>
+      <w:r>
+        <w:t>iOS</w:t>
+      </w:r>
+      <w:proofErr w:type="spellEnd"/>
+      <w:r>
+        <w:t xml:space="preserve"> UX design, we have narrowed down our navigation and feature set and we have prototyped our expected interface.</w:t>
+      </w:r>
+    </w:p>
+    <w:p>
+      <w:pPr>
+        <w:ind w:left="720"/>
+      </w:pPr>
+    </w:p>
+    <w:p>
+      <w:pPr>
+        <w:ind w:left="720"/>
+      </w:pPr>
+      <w:r>
+        <w:t xml:space="preserve">Our application interface is currently in an early stage of development. We are currently working on interfacing with an </w:t>
+      </w:r>
+      <w:proofErr w:type="spellStart"/>
+      <w:r>
+        <w:t>iOS</w:t>
+      </w:r>
+      <w:proofErr w:type="spellEnd"/>
+      <w:r>
+        <w:t xml:space="preserve"> Map API. Other portions of application are still barebones while we work on developing </w:t>
+      </w:r>
+      <w:r>
+        <w:t>our core data system</w:t>
+      </w:r>
+      <w:r>
+        <w:t xml:space="preserve">. </w:t>
+      </w:r>
+    </w:p>
+    <w:p>
+      <w:pPr>
+        <w:ind w:left="720"/>
+      </w:pPr>
+      <w:r>
+        <w:t xml:space="preserve"> </w:t>
+      </w:r>
+      <w:bookmarkStart w:id="0" w:name="_GoBack"/>
+      <w:bookmarkEnd w:id="0"/>
     </w:p>
     <w:p>
       <w:pPr>
@@ -370,7 +418,11 @@
       </w:r>
       <w:proofErr w:type="spellEnd"/>
       <w:r>
-        <w:t xml:space="preserve"> and to program in C# which is the IOS development language. This is all new to everyone in our group so it is taking us a little longer then we would have liked to familiarize ourselves with the new languages and development environments.</w:t>
+        <w:t xml:space="preserve"> and to program in C# which is the IOS development language. This is all </w:t>
+      </w:r>
+      <w:r>
+        <w:lastRenderedPageBreak/>
+        <w:t>new to everyone in our group so it is taking us a little longer then we would have liked to familiarize ourselves with the new languages and development environments.</w:t>
       </w:r>
     </w:p>
     <w:p>
@@ -409,7 +461,6 @@
           <w:sz w:val="36"/>
           <w:szCs w:val="36"/>
         </w:rPr>
-        <w:lastRenderedPageBreak/>
         <w:t>Moving Forward</w:t>
       </w:r>
     </w:p>
@@ -481,8 +532,6 @@
       <w:pPr>
         <w:ind w:left="720"/>
       </w:pPr>
-      <w:bookmarkStart w:id="0" w:name="_GoBack"/>
-      <w:bookmarkEnd w:id="0"/>
     </w:p>
     <w:p>
       <w:pPr>

</xml_diff>